<commit_message>
Send tutoring request code
</commit_message>
<xml_diff>
--- a/01_Planning/SystemSpecs/Nachhilfebörse_SystemSpecification.docx
+++ b/01_Planning/SystemSpecs/Nachhilfebörse_SystemSpecification.docx
@@ -1,6 +1,6 @@
 
 <file path=word/document.xml><?xml version="1.0" encoding="utf-8"?>
-<w:document xmlns:wpc="http://schemas.microsoft.com/office/word/2010/wordprocessingCanvas" xmlns:cx="http://schemas.microsoft.com/office/drawing/2014/chartex" xmlns:cx1="http://schemas.microsoft.com/office/drawing/2015/9/8/chartex" xmlns:cx2="http://schemas.microsoft.com/office/drawing/2015/10/21/chartex" xmlns:mc="http://schemas.openxmlformats.org/markup-compatibility/2006" xmlns:o="urn:schemas-microsoft-com:office:office" xmlns:r="http://schemas.openxmlformats.org/officeDocument/2006/relationships" xmlns:m="http://schemas.openxmlformats.org/officeDocument/2006/math" xmlns:v="urn:schemas-microsoft-com:vml" xmlns:wp14="http://schemas.microsoft.com/office/word/2010/wordprocessingDrawing" xmlns:wp="http://schemas.openxmlformats.org/drawingml/2006/wordprocessingDrawing" xmlns:w10="urn:schemas-microsoft-com:office:word" xmlns:w="http://schemas.openxmlformats.org/wordprocessingml/2006/main" xmlns:w14="http://schemas.microsoft.com/office/word/2010/wordml" xmlns:w15="http://schemas.microsoft.com/office/word/2012/wordml" xmlns:w16se="http://schemas.microsoft.com/office/word/2015/wordml/symex" xmlns:wpg="http://schemas.microsoft.com/office/word/2010/wordprocessingGroup" xmlns:wpi="http://schemas.microsoft.com/office/word/2010/wordprocessingInk" xmlns:wne="http://schemas.microsoft.com/office/word/2006/wordml" xmlns:wps="http://schemas.microsoft.com/office/word/2010/wordprocessingShape" mc:Ignorable="w14 w15 w16se wp14">
+<w:document xmlns:wpc="http://schemas.microsoft.com/office/word/2010/wordprocessingCanvas" xmlns:mc="http://schemas.openxmlformats.org/markup-compatibility/2006" xmlns:o="urn:schemas-microsoft-com:office:office" xmlns:r="http://schemas.openxmlformats.org/officeDocument/2006/relationships" xmlns:m="http://schemas.openxmlformats.org/officeDocument/2006/math" xmlns:v="urn:schemas-microsoft-com:vml" xmlns:wp14="http://schemas.microsoft.com/office/word/2010/wordprocessingDrawing" xmlns:wp="http://schemas.openxmlformats.org/drawingml/2006/wordprocessingDrawing" xmlns:w10="urn:schemas-microsoft-com:office:word" xmlns:w="http://schemas.openxmlformats.org/wordprocessingml/2006/main" xmlns:w14="http://schemas.microsoft.com/office/word/2010/wordml" xmlns:w15="http://schemas.microsoft.com/office/word/2012/wordml" xmlns:wpg="http://schemas.microsoft.com/office/word/2010/wordprocessingGroup" xmlns:wpi="http://schemas.microsoft.com/office/word/2010/wordprocessingInk" xmlns:wne="http://schemas.microsoft.com/office/word/2006/wordml" xmlns:wps="http://schemas.microsoft.com/office/word/2010/wordprocessingShape" mc:Ignorable="w14 w15 wp14">
   <w:background w:color="FFFFFF"/>
   <w:body>
     <w:p>
@@ -20,6 +20,7 @@
       <w:r>
         <w:rPr>
           <w:noProof/>
+          <w:lang w:val="en-AU" w:eastAsia="en-AU"/>
         </w:rPr>
         <w:drawing>
           <wp:inline distT="0" distB="0" distL="114300" distR="114300">
@@ -78,6 +79,7 @@
       <w:r>
         <w:rPr>
           <w:noProof/>
+          <w:lang w:val="en-AU" w:eastAsia="en-AU"/>
         </w:rPr>
         <w:drawing>
           <wp:anchor distT="114300" distB="114300" distL="114300" distR="114300" simplePos="0" relativeHeight="251658240" behindDoc="0" locked="0" layoutInCell="0" hidden="0" allowOverlap="1">
@@ -226,8 +228,6 @@
         </w:rPr>
         <w:br/>
       </w:r>
-      <w:bookmarkStart w:id="0" w:name="_GoBack"/>
-      <w:bookmarkEnd w:id="0"/>
       <w:r>
         <w:rPr>
           <w:lang w:val="en-GB"/>
@@ -1145,8 +1145,8 @@
           <w:lang w:val="en-GB"/>
         </w:rPr>
       </w:pPr>
-      <w:bookmarkStart w:id="1" w:name="_jjekvdybyd20" w:colFirst="0" w:colLast="0"/>
-      <w:bookmarkEnd w:id="1"/>
+      <w:bookmarkStart w:id="0" w:name="_jjekvdybyd20" w:colFirst="0" w:colLast="0"/>
+      <w:bookmarkEnd w:id="0"/>
       <w:r>
         <w:rPr>
           <w:rFonts w:ascii="Arial Bold" w:eastAsia="Arial Bold" w:hAnsi="Arial Bold" w:cs="Arial Bold"/>
@@ -1168,8 +1168,8 @@
         <w:spacing w:before="240" w:after="60"/>
         <w:contextualSpacing/>
       </w:pPr>
-      <w:bookmarkStart w:id="2" w:name="_n8ahulnkju5h" w:colFirst="0" w:colLast="0"/>
-      <w:bookmarkEnd w:id="2"/>
+      <w:bookmarkStart w:id="1" w:name="_n8ahulnkju5h" w:colFirst="0" w:colLast="0"/>
+      <w:bookmarkEnd w:id="1"/>
       <w:r>
         <w:t>Initial Situation</w:t>
       </w:r>
@@ -1508,8 +1508,8 @@
         <w:spacing w:after="60"/>
         <w:contextualSpacing/>
       </w:pPr>
-      <w:bookmarkStart w:id="3" w:name="_htqsu5topy7j" w:colFirst="0" w:colLast="0"/>
-      <w:bookmarkEnd w:id="3"/>
+      <w:bookmarkStart w:id="2" w:name="_htqsu5topy7j" w:colFirst="0" w:colLast="0"/>
+      <w:bookmarkEnd w:id="2"/>
       <w:r>
         <w:t>Application Domain</w:t>
       </w:r>
@@ -1561,8 +1561,8 @@
         <w:spacing w:after="60"/>
         <w:contextualSpacing/>
       </w:pPr>
-      <w:bookmarkStart w:id="4" w:name="_u5hpi6nokaeo" w:colFirst="0" w:colLast="0"/>
-      <w:bookmarkEnd w:id="4"/>
+      <w:bookmarkStart w:id="3" w:name="_u5hpi6nokaeo" w:colFirst="0" w:colLast="0"/>
+      <w:bookmarkEnd w:id="3"/>
       <w:r>
         <w:t>Glossary</w:t>
       </w:r>
@@ -1616,8 +1616,8 @@
           <w:lang w:val="en-GB"/>
         </w:rPr>
       </w:pPr>
-      <w:bookmarkStart w:id="5" w:name="_ve1vr2jeyrs4" w:colFirst="0" w:colLast="0"/>
-      <w:bookmarkEnd w:id="5"/>
+      <w:bookmarkStart w:id="4" w:name="_ve1vr2jeyrs4" w:colFirst="0" w:colLast="0"/>
+      <w:bookmarkEnd w:id="4"/>
     </w:p>
     <w:p>
       <w:pPr>
@@ -1629,8 +1629,8 @@
         <w:spacing w:after="60"/>
         <w:contextualSpacing/>
       </w:pPr>
-      <w:bookmarkStart w:id="6" w:name="_v3hfvsh3ebj0" w:colFirst="0" w:colLast="0"/>
-      <w:bookmarkEnd w:id="6"/>
+      <w:bookmarkStart w:id="5" w:name="_v3hfvsh3ebj0" w:colFirst="0" w:colLast="0"/>
+      <w:bookmarkEnd w:id="5"/>
       <w:r>
         <w:t>Model of the Application Domain</w:t>
       </w:r>
@@ -1649,6 +1649,7 @@
       <w:r>
         <w:rPr>
           <w:noProof/>
+          <w:lang w:val="en-AU" w:eastAsia="en-AU"/>
         </w:rPr>
         <w:drawing>
           <wp:inline distT="114300" distB="114300" distL="114300" distR="114300">
@@ -1705,8 +1706,8 @@
         <w:spacing w:after="60"/>
         <w:contextualSpacing/>
       </w:pPr>
-      <w:bookmarkStart w:id="7" w:name="_vubs1hevlx62" w:colFirst="0" w:colLast="0"/>
-      <w:bookmarkEnd w:id="7"/>
+      <w:bookmarkStart w:id="6" w:name="_vubs1hevlx62" w:colFirst="0" w:colLast="0"/>
+      <w:bookmarkEnd w:id="6"/>
       <w:r>
         <w:t>Overview of the Business Processes</w:t>
       </w:r>
@@ -1734,6 +1735,7 @@
       <w:r>
         <w:rPr>
           <w:noProof/>
+          <w:lang w:val="en-AU" w:eastAsia="en-AU"/>
         </w:rPr>
         <w:drawing>
           <wp:inline distT="114300" distB="114300" distL="114300" distR="114300">
@@ -1789,6 +1791,7 @@
       <w:r>
         <w:rPr>
           <w:noProof/>
+          <w:lang w:val="en-AU" w:eastAsia="en-AU"/>
         </w:rPr>
         <w:drawing>
           <wp:inline distT="114300" distB="114300" distL="114300" distR="114300">
@@ -1838,8 +1841,8 @@
         <w:spacing w:after="60"/>
         <w:ind w:left="1440"/>
       </w:pPr>
-      <w:bookmarkStart w:id="8" w:name="_aoyatehxabq" w:colFirst="0" w:colLast="0"/>
-      <w:bookmarkEnd w:id="8"/>
+      <w:bookmarkStart w:id="7" w:name="_aoyatehxabq" w:colFirst="0" w:colLast="0"/>
+      <w:bookmarkEnd w:id="7"/>
     </w:p>
     <w:p>
       <w:pPr>
@@ -1851,8 +1854,8 @@
         <w:spacing w:after="60"/>
         <w:contextualSpacing/>
       </w:pPr>
-      <w:bookmarkStart w:id="9" w:name="_egqp0it2y9xj" w:colFirst="0" w:colLast="0"/>
-      <w:bookmarkEnd w:id="9"/>
+      <w:bookmarkStart w:id="8" w:name="_egqp0it2y9xj" w:colFirst="0" w:colLast="0"/>
+      <w:bookmarkEnd w:id="8"/>
       <w:r>
         <w:t>Description of the Business Processes</w:t>
       </w:r>
@@ -2199,6 +2202,7 @@
       <w:r>
         <w:rPr>
           <w:noProof/>
+          <w:lang w:val="en-AU" w:eastAsia="en-AU"/>
         </w:rPr>
         <w:drawing>
           <wp:inline distT="0" distB="0" distL="114300" distR="114300">
@@ -2257,8 +2261,8 @@
         <w:spacing w:before="240" w:after="60"/>
         <w:contextualSpacing/>
       </w:pPr>
-      <w:bookmarkStart w:id="10" w:name="_8fagnwgsr5tj" w:colFirst="0" w:colLast="0"/>
-      <w:bookmarkEnd w:id="10"/>
+      <w:bookmarkStart w:id="9" w:name="_8fagnwgsr5tj" w:colFirst="0" w:colLast="0"/>
+      <w:bookmarkEnd w:id="9"/>
       <w:r>
         <w:t>Goal Definition</w:t>
       </w:r>
@@ -2459,8 +2463,8 @@
         <w:spacing w:before="240"/>
         <w:jc w:val="left"/>
       </w:pPr>
-      <w:bookmarkStart w:id="11" w:name="_yeq9ys48yb63" w:colFirst="0" w:colLast="0"/>
-      <w:bookmarkEnd w:id="11"/>
+      <w:bookmarkStart w:id="10" w:name="_yeq9ys48yb63" w:colFirst="0" w:colLast="0"/>
+      <w:bookmarkEnd w:id="10"/>
       <w:r>
         <w:t>Functional Requirements</w:t>
       </w:r>
@@ -2475,8 +2479,8 @@
         <w:spacing w:before="240" w:after="60"/>
         <w:contextualSpacing/>
       </w:pPr>
-      <w:bookmarkStart w:id="12" w:name="_pdlgvadmdzmr" w:colFirst="0" w:colLast="0"/>
-      <w:bookmarkEnd w:id="12"/>
+      <w:bookmarkStart w:id="11" w:name="_pdlgvadmdzmr" w:colFirst="0" w:colLast="0"/>
+      <w:bookmarkEnd w:id="11"/>
       <w:r>
         <w:t>Use Case Diagrams</w:t>
       </w:r>
@@ -2489,6 +2493,7 @@
       <w:r>
         <w:rPr>
           <w:noProof/>
+          <w:lang w:val="en-AU" w:eastAsia="en-AU"/>
         </w:rPr>
         <w:drawing>
           <wp:inline distT="0" distB="0" distL="114300" distR="114300">
@@ -2535,6 +2540,7 @@
       <w:r>
         <w:rPr>
           <w:noProof/>
+          <w:lang w:val="en-AU" w:eastAsia="en-AU"/>
         </w:rPr>
         <w:drawing>
           <wp:inline distT="114300" distB="114300" distL="114300" distR="114300">
@@ -2806,8 +2812,10 @@
           <w:szCs w:val="22"/>
           <w:lang w:val="en-GB"/>
         </w:rPr>
-        <w:t xml:space="preserve"> The user can send a request to the tutor via email or if indicated via sms.</w:t>
-      </w:r>
+        <w:t xml:space="preserve"> The user can send a request to the tutor via email.</w:t>
+      </w:r>
+      <w:bookmarkStart w:id="12" w:name="_GoBack"/>
+      <w:bookmarkEnd w:id="12"/>
     </w:p>
     <w:p>
       <w:pPr>
@@ -8090,6 +8098,7 @@
       <w:r>
         <w:rPr>
           <w:noProof/>
+          <w:lang w:val="en-AU" w:eastAsia="en-AU"/>
         </w:rPr>
         <w:drawing>
           <wp:inline distT="114300" distB="114300" distL="114300" distR="114300">
@@ -8130,6 +8139,7 @@
       <w:r>
         <w:rPr>
           <w:noProof/>
+          <w:lang w:val="en-AU" w:eastAsia="en-AU"/>
         </w:rPr>
         <w:drawing>
           <wp:inline distT="114300" distB="114300" distL="114300" distR="114300">
@@ -8185,6 +8195,7 @@
       <w:r>
         <w:rPr>
           <w:noProof/>
+          <w:lang w:val="en-AU" w:eastAsia="en-AU"/>
         </w:rPr>
         <w:lastRenderedPageBreak/>
         <w:drawing>
@@ -8239,6 +8250,7 @@
       <w:r>
         <w:rPr>
           <w:noProof/>
+          <w:lang w:val="en-AU" w:eastAsia="en-AU"/>
         </w:rPr>
         <w:drawing>
           <wp:inline distT="0" distB="0" distL="0" distR="0" wp14:anchorId="4E3F8822" wp14:editId="76565B9C">
@@ -8292,6 +8304,7 @@
       <w:r>
         <w:rPr>
           <w:noProof/>
+          <w:lang w:val="en-AU" w:eastAsia="en-AU"/>
         </w:rPr>
         <w:lastRenderedPageBreak/>
         <w:drawing>
@@ -8364,7 +8377,7 @@
             <v:path o:extrusionok="f" gradientshapeok="t" o:connecttype="rect"/>
             <o:lock v:ext="edit" aspectratio="t"/>
           </v:shapetype>
-          <v:shape id="_x0000_i1026" type="#_x0000_t75" style="width:453.75pt;height:304.5pt">
+          <v:shape id="_x0000_i1025" type="#_x0000_t75" style="width:453.75pt;height:304.5pt">
             <v:imagedata r:id="rId23" o:title="16251236_1440952029250704_560591851_o"/>
           </v:shape>
         </w:pict>
@@ -11311,9 +11324,6 @@
         <w:pStyle w:val="berschrift3"/>
         <w:spacing w:after="60"/>
         <w:contextualSpacing/>
-        <w:rPr>
-          <w:lang w:val="en-GB"/>
-        </w:rPr>
       </w:pPr>
       <w:bookmarkStart w:id="18" w:name="_b3w5ovykxrxb" w:colFirst="0" w:colLast="0"/>
       <w:bookmarkStart w:id="19" w:name="_js9chb4tx0nq" w:colFirst="0" w:colLast="0"/>
@@ -11321,15 +11331,7 @@
       <w:bookmarkEnd w:id="19"/>
     </w:p>
     <w:p>
-      <w:pPr>
-        <w:rPr>
-          <w:lang w:val="en-GB"/>
-        </w:rPr>
-      </w:pPr>
-      <w:r>
-        <w:rPr>
-          <w:lang w:val="en-GB"/>
-        </w:rPr>
+      <w:r>
         <w:br w:type="page"/>
       </w:r>
     </w:p>
@@ -11338,9 +11340,6 @@
         <w:pStyle w:val="berschrift3"/>
         <w:spacing w:after="60"/>
         <w:ind w:left="1440"/>
-        <w:rPr>
-          <w:lang w:val="en-GB"/>
-        </w:rPr>
       </w:pPr>
       <w:bookmarkStart w:id="20" w:name="_ysou99gn711v" w:colFirst="0" w:colLast="0"/>
       <w:bookmarkEnd w:id="20"/>
@@ -11370,6 +11369,7 @@
       <w:r>
         <w:rPr>
           <w:noProof/>
+          <w:lang w:val="en-AU" w:eastAsia="en-AU"/>
         </w:rPr>
         <w:drawing>
           <wp:inline distT="0" distB="0" distL="114300" distR="114300">
@@ -11410,6 +11410,7 @@
       <w:r>
         <w:rPr>
           <w:noProof/>
+          <w:lang w:val="en-AU" w:eastAsia="en-AU"/>
         </w:rPr>
         <w:drawing>
           <wp:inline distT="114300" distB="114300" distL="114300" distR="114300">
@@ -12680,6 +12681,7 @@
           </w:tcPr>
           <w:p>
             <w:r>
+              <w:lastRenderedPageBreak/>
               <w:t>Assigned use cases:</w:t>
             </w:r>
           </w:p>
@@ -13360,6 +13362,7 @@
           <w:sz w:val="20"/>
           <w:szCs w:val="20"/>
         </w:rPr>
+        <w:lastRenderedPageBreak/>
         <w:t>Welcher Grad an Änderbarkeit wird gefordert? Hier werden, soweit wie möglich, kommende Anpassungen und Erweiterungen vorhergesehen.</w:t>
       </w:r>
     </w:p>
@@ -13370,7 +13373,6 @@
           <w:sz w:val="20"/>
           <w:szCs w:val="20"/>
         </w:rPr>
-        <w:lastRenderedPageBreak/>
         <w:t>Beispiel: Das Produkt soll später auch in englischer Sprache verfügbar sein.</w:t>
       </w:r>
     </w:p>
@@ -13571,6 +13573,7 @@
       <w:r>
         <w:rPr>
           <w:noProof/>
+          <w:lang w:val="en-AU" w:eastAsia="en-AU"/>
         </w:rPr>
         <w:drawing>
           <wp:inline distT="114300" distB="114300" distL="114300" distR="114300">
@@ -14581,15 +14584,7 @@
                 <w:rFonts w:ascii="Helvetica Neue" w:eastAsia="Helvetica Neue" w:hAnsi="Helvetica Neue" w:cs="Helvetica Neue"/>
                 <w:lang w:val="en-GB"/>
               </w:rPr>
-              <w:t xml:space="preserve">User clicks on the button </w:t>
-            </w:r>
-            <w:r>
-              <w:rPr>
-                <w:rFonts w:ascii="Helvetica Neue" w:eastAsia="Helvetica Neue" w:hAnsi="Helvetica Neue" w:cs="Helvetica Neue"/>
-                <w:lang w:val="en-GB"/>
-              </w:rPr>
-              <w:lastRenderedPageBreak/>
-              <w:t>“Become a tutor”</w:t>
+              <w:t>User clicks on the button “Become a tutor”</w:t>
             </w:r>
           </w:p>
         </w:tc>
@@ -14615,16 +14610,7 @@
                 <w:rFonts w:ascii="Helvetica Neue" w:eastAsia="Helvetica Neue" w:hAnsi="Helvetica Neue" w:cs="Helvetica Neue"/>
                 <w:lang w:val="en-GB"/>
               </w:rPr>
-              <w:lastRenderedPageBreak/>
-              <w:t xml:space="preserve">A page appears, where the </w:t>
-            </w:r>
-            <w:r>
-              <w:rPr>
-                <w:rFonts w:ascii="Helvetica Neue" w:eastAsia="Helvetica Neue" w:hAnsi="Helvetica Neue" w:cs="Helvetica Neue"/>
-                <w:lang w:val="en-GB"/>
-              </w:rPr>
-              <w:lastRenderedPageBreak/>
-              <w:t>user can enter his personal data</w:t>
+              <w:t>A page appears, where the user can enter his personal data</w:t>
             </w:r>
           </w:p>
         </w:tc>
@@ -14647,7 +14633,6 @@
               <w:rPr>
                 <w:rFonts w:ascii="Helvetica Neue" w:eastAsia="Helvetica Neue" w:hAnsi="Helvetica Neue" w:cs="Helvetica Neue"/>
               </w:rPr>
-              <w:lastRenderedPageBreak/>
               <w:t>-</w:t>
             </w:r>
           </w:p>
@@ -14679,6 +14664,7 @@
                 <w:rFonts w:ascii="Helvetica Neue" w:eastAsia="Helvetica Neue" w:hAnsi="Helvetica Neue" w:cs="Helvetica Neue"/>
                 <w:lang w:val="en-GB"/>
               </w:rPr>
+              <w:lastRenderedPageBreak/>
               <w:t>User fills in the required data and presses the “Save” button</w:t>
             </w:r>
           </w:p>
@@ -15476,15 +15462,7 @@
                 <w:rFonts w:ascii="Helvetica Neue" w:eastAsia="Helvetica Neue" w:hAnsi="Helvetica Neue" w:cs="Helvetica Neue"/>
                 <w:lang w:val="en-GB"/>
               </w:rPr>
-              <w:t xml:space="preserve">User clicks on the </w:t>
-            </w:r>
-            <w:r>
-              <w:rPr>
-                <w:rFonts w:ascii="Helvetica Neue" w:eastAsia="Helvetica Neue" w:hAnsi="Helvetica Neue" w:cs="Helvetica Neue"/>
-                <w:lang w:val="en-GB"/>
-              </w:rPr>
-              <w:lastRenderedPageBreak/>
-              <w:t>“Contact” button and then on the “SMS” button</w:t>
+              <w:t>User clicks on the “Contact” button and then on the “SMS” button</w:t>
             </w:r>
           </w:p>
         </w:tc>
@@ -15510,16 +15488,7 @@
                 <w:rFonts w:ascii="Helvetica Neue" w:eastAsia="Helvetica Neue" w:hAnsi="Helvetica Neue" w:cs="Helvetica Neue"/>
                 <w:lang w:val="en-GB"/>
               </w:rPr>
-              <w:lastRenderedPageBreak/>
-              <w:t xml:space="preserve">Tutor gets an automatic </w:t>
-            </w:r>
-            <w:r>
-              <w:rPr>
-                <w:rFonts w:ascii="Helvetica Neue" w:eastAsia="Helvetica Neue" w:hAnsi="Helvetica Neue" w:cs="Helvetica Neue"/>
-                <w:lang w:val="en-GB"/>
-              </w:rPr>
-              <w:lastRenderedPageBreak/>
-              <w:t>sms, which informs her/him about the requesting user</w:t>
+              <w:t>Tutor gets an automatic sms, which informs her/him about the requesting user</w:t>
             </w:r>
           </w:p>
         </w:tc>
@@ -15546,16 +15515,7 @@
                 <w:rFonts w:ascii="Helvetica Neue" w:eastAsia="Helvetica Neue" w:hAnsi="Helvetica Neue" w:cs="Helvetica Neue"/>
                 <w:lang w:val="en-GB"/>
               </w:rPr>
-              <w:lastRenderedPageBreak/>
-              <w:t xml:space="preserve">User has already sent a </w:t>
-            </w:r>
-            <w:r>
-              <w:rPr>
-                <w:rFonts w:ascii="Helvetica Neue" w:eastAsia="Helvetica Neue" w:hAnsi="Helvetica Neue" w:cs="Helvetica Neue"/>
-                <w:lang w:val="en-GB"/>
-              </w:rPr>
-              <w:lastRenderedPageBreak/>
-              <w:t>contact request</w:t>
+              <w:t>User has already sent a contact request</w:t>
             </w:r>
           </w:p>
         </w:tc>
@@ -15691,7 +15651,15 @@
                 <w:rFonts w:ascii="Helvetica Neue" w:eastAsia="Helvetica Neue" w:hAnsi="Helvetica Neue" w:cs="Helvetica Neue"/>
                 <w:lang w:val="en-GB"/>
               </w:rPr>
-              <w:t>Administrator goes to the administrator section and clicks on the button “Pending ratings”</w:t>
+              <w:t xml:space="preserve">Administrator goes to the administrator section and </w:t>
+            </w:r>
+            <w:r>
+              <w:rPr>
+                <w:rFonts w:ascii="Helvetica Neue" w:eastAsia="Helvetica Neue" w:hAnsi="Helvetica Neue" w:cs="Helvetica Neue"/>
+                <w:lang w:val="en-GB"/>
+              </w:rPr>
+              <w:lastRenderedPageBreak/>
+              <w:t>clicks on the button “Pending ratings”</w:t>
             </w:r>
           </w:p>
         </w:tc>
@@ -15713,6 +15681,7 @@
               <w:rPr>
                 <w:rFonts w:ascii="Helvetica Neue" w:eastAsia="Helvetica Neue" w:hAnsi="Helvetica Neue" w:cs="Helvetica Neue"/>
               </w:rPr>
+              <w:lastRenderedPageBreak/>
               <w:t>Pending ratings are shown</w:t>
             </w:r>
           </w:p>
@@ -16210,7 +16179,7 @@
 </file>
 
 <file path=word/endnotes.xml><?xml version="1.0" encoding="utf-8"?>
-<w:endnotes xmlns:wpc="http://schemas.microsoft.com/office/word/2010/wordprocessingCanvas" xmlns:cx="http://schemas.microsoft.com/office/drawing/2014/chartex" xmlns:cx1="http://schemas.microsoft.com/office/drawing/2015/9/8/chartex" xmlns:cx2="http://schemas.microsoft.com/office/drawing/2015/10/21/chartex" xmlns:mc="http://schemas.openxmlformats.org/markup-compatibility/2006" xmlns:o="urn:schemas-microsoft-com:office:office" xmlns:r="http://schemas.openxmlformats.org/officeDocument/2006/relationships" xmlns:m="http://schemas.openxmlformats.org/officeDocument/2006/math" xmlns:v="urn:schemas-microsoft-com:vml" xmlns:wp14="http://schemas.microsoft.com/office/word/2010/wordprocessingDrawing" xmlns:wp="http://schemas.openxmlformats.org/drawingml/2006/wordprocessingDrawing" xmlns:w10="urn:schemas-microsoft-com:office:word" xmlns:w="http://schemas.openxmlformats.org/wordprocessingml/2006/main" xmlns:w14="http://schemas.microsoft.com/office/word/2010/wordml" xmlns:w15="http://schemas.microsoft.com/office/word/2012/wordml" xmlns:w16se="http://schemas.microsoft.com/office/word/2015/wordml/symex" xmlns:wpg="http://schemas.microsoft.com/office/word/2010/wordprocessingGroup" xmlns:wpi="http://schemas.microsoft.com/office/word/2010/wordprocessingInk" xmlns:wne="http://schemas.microsoft.com/office/word/2006/wordml" xmlns:wps="http://schemas.microsoft.com/office/word/2010/wordprocessingShape" mc:Ignorable="w14 w15 w16se wp14">
+<w:endnotes xmlns:wpc="http://schemas.microsoft.com/office/word/2010/wordprocessingCanvas" xmlns:mc="http://schemas.openxmlformats.org/markup-compatibility/2006" xmlns:o="urn:schemas-microsoft-com:office:office" xmlns:r="http://schemas.openxmlformats.org/officeDocument/2006/relationships" xmlns:m="http://schemas.openxmlformats.org/officeDocument/2006/math" xmlns:v="urn:schemas-microsoft-com:vml" xmlns:wp14="http://schemas.microsoft.com/office/word/2010/wordprocessingDrawing" xmlns:wp="http://schemas.openxmlformats.org/drawingml/2006/wordprocessingDrawing" xmlns:w10="urn:schemas-microsoft-com:office:word" xmlns:w="http://schemas.openxmlformats.org/wordprocessingml/2006/main" xmlns:w14="http://schemas.microsoft.com/office/word/2010/wordml" xmlns:w15="http://schemas.microsoft.com/office/word/2012/wordml" xmlns:wpg="http://schemas.microsoft.com/office/word/2010/wordprocessingGroup" xmlns:wpi="http://schemas.microsoft.com/office/word/2010/wordprocessingInk" xmlns:wne="http://schemas.microsoft.com/office/word/2006/wordml" xmlns:wps="http://schemas.microsoft.com/office/word/2010/wordprocessingShape" mc:Ignorable="w14 w15 wp14">
   <w:endnote w:type="separator" w:id="-1">
     <w:p>
       <w:r>
@@ -16229,7 +16198,7 @@
 </file>
 
 <file path=word/footer1.xml><?xml version="1.0" encoding="utf-8"?>
-<w:ftr xmlns:wpc="http://schemas.microsoft.com/office/word/2010/wordprocessingCanvas" xmlns:cx="http://schemas.microsoft.com/office/drawing/2014/chartex" xmlns:cx1="http://schemas.microsoft.com/office/drawing/2015/9/8/chartex" xmlns:cx2="http://schemas.microsoft.com/office/drawing/2015/10/21/chartex" xmlns:mc="http://schemas.openxmlformats.org/markup-compatibility/2006" xmlns:o="urn:schemas-microsoft-com:office:office" xmlns:r="http://schemas.openxmlformats.org/officeDocument/2006/relationships" xmlns:m="http://schemas.openxmlformats.org/officeDocument/2006/math" xmlns:v="urn:schemas-microsoft-com:vml" xmlns:wp14="http://schemas.microsoft.com/office/word/2010/wordprocessingDrawing" xmlns:wp="http://schemas.openxmlformats.org/drawingml/2006/wordprocessingDrawing" xmlns:w10="urn:schemas-microsoft-com:office:word" xmlns:w="http://schemas.openxmlformats.org/wordprocessingml/2006/main" xmlns:w14="http://schemas.microsoft.com/office/word/2010/wordml" xmlns:w15="http://schemas.microsoft.com/office/word/2012/wordml" xmlns:w16se="http://schemas.microsoft.com/office/word/2015/wordml/symex" xmlns:wpg="http://schemas.microsoft.com/office/word/2010/wordprocessingGroup" xmlns:wpi="http://schemas.microsoft.com/office/word/2010/wordprocessingInk" xmlns:wne="http://schemas.microsoft.com/office/word/2006/wordml" xmlns:wps="http://schemas.microsoft.com/office/word/2010/wordprocessingShape" mc:Ignorable="w14 w15 w16se wp14">
+<w:ftr xmlns:wpc="http://schemas.microsoft.com/office/word/2010/wordprocessingCanvas" xmlns:mc="http://schemas.openxmlformats.org/markup-compatibility/2006" xmlns:o="urn:schemas-microsoft-com:office:office" xmlns:r="http://schemas.openxmlformats.org/officeDocument/2006/relationships" xmlns:m="http://schemas.openxmlformats.org/officeDocument/2006/math" xmlns:v="urn:schemas-microsoft-com:vml" xmlns:wp14="http://schemas.microsoft.com/office/word/2010/wordprocessingDrawing" xmlns:wp="http://schemas.openxmlformats.org/drawingml/2006/wordprocessingDrawing" xmlns:w10="urn:schemas-microsoft-com:office:word" xmlns:w="http://schemas.openxmlformats.org/wordprocessingml/2006/main" xmlns:w14="http://schemas.microsoft.com/office/word/2010/wordml" xmlns:w15="http://schemas.microsoft.com/office/word/2012/wordml" xmlns:wpg="http://schemas.microsoft.com/office/word/2010/wordprocessingGroup" xmlns:wpi="http://schemas.microsoft.com/office/word/2010/wordprocessingInk" xmlns:wne="http://schemas.microsoft.com/office/word/2006/wordml" xmlns:wps="http://schemas.microsoft.com/office/word/2010/wordprocessingShape" mc:Ignorable="w14 w15 wp14">
   <w:p>
     <w:pPr>
       <w:widowControl w:val="0"/>
@@ -16294,7 +16263,7 @@
             <w:rPr>
               <w:noProof/>
             </w:rPr>
-            <w:t>3</w:t>
+            <w:t>10</w:t>
           </w:r>
           <w:r>
             <w:fldChar w:fldCharType="end"/>
@@ -16337,7 +16306,7 @@
 </file>
 
 <file path=word/footer2.xml><?xml version="1.0" encoding="utf-8"?>
-<w:ftr xmlns:wpc="http://schemas.microsoft.com/office/word/2010/wordprocessingCanvas" xmlns:cx="http://schemas.microsoft.com/office/drawing/2014/chartex" xmlns:cx1="http://schemas.microsoft.com/office/drawing/2015/9/8/chartex" xmlns:cx2="http://schemas.microsoft.com/office/drawing/2015/10/21/chartex" xmlns:mc="http://schemas.openxmlformats.org/markup-compatibility/2006" xmlns:o="urn:schemas-microsoft-com:office:office" xmlns:r="http://schemas.openxmlformats.org/officeDocument/2006/relationships" xmlns:m="http://schemas.openxmlformats.org/officeDocument/2006/math" xmlns:v="urn:schemas-microsoft-com:vml" xmlns:wp14="http://schemas.microsoft.com/office/word/2010/wordprocessingDrawing" xmlns:wp="http://schemas.openxmlformats.org/drawingml/2006/wordprocessingDrawing" xmlns:w10="urn:schemas-microsoft-com:office:word" xmlns:w="http://schemas.openxmlformats.org/wordprocessingml/2006/main" xmlns:w14="http://schemas.microsoft.com/office/word/2010/wordml" xmlns:w15="http://schemas.microsoft.com/office/word/2012/wordml" xmlns:w16se="http://schemas.microsoft.com/office/word/2015/wordml/symex" xmlns:wpg="http://schemas.microsoft.com/office/word/2010/wordprocessingGroup" xmlns:wpi="http://schemas.microsoft.com/office/word/2010/wordprocessingInk" xmlns:wne="http://schemas.microsoft.com/office/word/2006/wordml" xmlns:wps="http://schemas.microsoft.com/office/word/2010/wordprocessingShape" mc:Ignorable="w14 w15 w16se wp14">
+<w:ftr xmlns:wpc="http://schemas.microsoft.com/office/word/2010/wordprocessingCanvas" xmlns:mc="http://schemas.openxmlformats.org/markup-compatibility/2006" xmlns:o="urn:schemas-microsoft-com:office:office" xmlns:r="http://schemas.openxmlformats.org/officeDocument/2006/relationships" xmlns:m="http://schemas.openxmlformats.org/officeDocument/2006/math" xmlns:v="urn:schemas-microsoft-com:vml" xmlns:wp14="http://schemas.microsoft.com/office/word/2010/wordprocessingDrawing" xmlns:wp="http://schemas.openxmlformats.org/drawingml/2006/wordprocessingDrawing" xmlns:w10="urn:schemas-microsoft-com:office:word" xmlns:w="http://schemas.openxmlformats.org/wordprocessingml/2006/main" xmlns:w14="http://schemas.microsoft.com/office/word/2010/wordml" xmlns:w15="http://schemas.microsoft.com/office/word/2012/wordml" xmlns:wpg="http://schemas.microsoft.com/office/word/2010/wordprocessingGroup" xmlns:wpi="http://schemas.microsoft.com/office/word/2010/wordprocessingInk" xmlns:wne="http://schemas.microsoft.com/office/word/2006/wordml" xmlns:wps="http://schemas.microsoft.com/office/word/2010/wordprocessingShape" mc:Ignorable="w14 w15 wp14">
   <w:p>
     <w:pPr>
       <w:spacing w:after="436"/>
@@ -16347,7 +16316,7 @@
 </file>
 
 <file path=word/footnotes.xml><?xml version="1.0" encoding="utf-8"?>
-<w:footnotes xmlns:wpc="http://schemas.microsoft.com/office/word/2010/wordprocessingCanvas" xmlns:cx="http://schemas.microsoft.com/office/drawing/2014/chartex" xmlns:cx1="http://schemas.microsoft.com/office/drawing/2015/9/8/chartex" xmlns:cx2="http://schemas.microsoft.com/office/drawing/2015/10/21/chartex" xmlns:mc="http://schemas.openxmlformats.org/markup-compatibility/2006" xmlns:o="urn:schemas-microsoft-com:office:office" xmlns:r="http://schemas.openxmlformats.org/officeDocument/2006/relationships" xmlns:m="http://schemas.openxmlformats.org/officeDocument/2006/math" xmlns:v="urn:schemas-microsoft-com:vml" xmlns:wp14="http://schemas.microsoft.com/office/word/2010/wordprocessingDrawing" xmlns:wp="http://schemas.openxmlformats.org/drawingml/2006/wordprocessingDrawing" xmlns:w10="urn:schemas-microsoft-com:office:word" xmlns:w="http://schemas.openxmlformats.org/wordprocessingml/2006/main" xmlns:w14="http://schemas.microsoft.com/office/word/2010/wordml" xmlns:w15="http://schemas.microsoft.com/office/word/2012/wordml" xmlns:w16se="http://schemas.microsoft.com/office/word/2015/wordml/symex" xmlns:wpg="http://schemas.microsoft.com/office/word/2010/wordprocessingGroup" xmlns:wpi="http://schemas.microsoft.com/office/word/2010/wordprocessingInk" xmlns:wne="http://schemas.microsoft.com/office/word/2006/wordml" xmlns:wps="http://schemas.microsoft.com/office/word/2010/wordprocessingShape" mc:Ignorable="w14 w15 w16se wp14">
+<w:footnotes xmlns:wpc="http://schemas.microsoft.com/office/word/2010/wordprocessingCanvas" xmlns:mc="http://schemas.openxmlformats.org/markup-compatibility/2006" xmlns:o="urn:schemas-microsoft-com:office:office" xmlns:r="http://schemas.openxmlformats.org/officeDocument/2006/relationships" xmlns:m="http://schemas.openxmlformats.org/officeDocument/2006/math" xmlns:v="urn:schemas-microsoft-com:vml" xmlns:wp14="http://schemas.microsoft.com/office/word/2010/wordprocessingDrawing" xmlns:wp="http://schemas.openxmlformats.org/drawingml/2006/wordprocessingDrawing" xmlns:w10="urn:schemas-microsoft-com:office:word" xmlns:w="http://schemas.openxmlformats.org/wordprocessingml/2006/main" xmlns:w14="http://schemas.microsoft.com/office/word/2010/wordml" xmlns:w15="http://schemas.microsoft.com/office/word/2012/wordml" xmlns:wpg="http://schemas.microsoft.com/office/word/2010/wordprocessingGroup" xmlns:wpi="http://schemas.microsoft.com/office/word/2010/wordprocessingInk" xmlns:wne="http://schemas.microsoft.com/office/word/2006/wordml" xmlns:wps="http://schemas.microsoft.com/office/word/2010/wordprocessingShape" mc:Ignorable="w14 w15 wp14">
   <w:footnote w:type="separator" w:id="-1">
     <w:p>
       <w:r>
@@ -16366,7 +16335,7 @@
 </file>
 
 <file path=word/header1.xml><?xml version="1.0" encoding="utf-8"?>
-<w:hdr xmlns:wpc="http://schemas.microsoft.com/office/word/2010/wordprocessingCanvas" xmlns:cx="http://schemas.microsoft.com/office/drawing/2014/chartex" xmlns:cx1="http://schemas.microsoft.com/office/drawing/2015/9/8/chartex" xmlns:cx2="http://schemas.microsoft.com/office/drawing/2015/10/21/chartex" xmlns:mc="http://schemas.openxmlformats.org/markup-compatibility/2006" xmlns:o="urn:schemas-microsoft-com:office:office" xmlns:r="http://schemas.openxmlformats.org/officeDocument/2006/relationships" xmlns:m="http://schemas.openxmlformats.org/officeDocument/2006/math" xmlns:v="urn:schemas-microsoft-com:vml" xmlns:wp14="http://schemas.microsoft.com/office/word/2010/wordprocessingDrawing" xmlns:wp="http://schemas.openxmlformats.org/drawingml/2006/wordprocessingDrawing" xmlns:w10="urn:schemas-microsoft-com:office:word" xmlns:w="http://schemas.openxmlformats.org/wordprocessingml/2006/main" xmlns:w14="http://schemas.microsoft.com/office/word/2010/wordml" xmlns:w15="http://schemas.microsoft.com/office/word/2012/wordml" xmlns:w16se="http://schemas.microsoft.com/office/word/2015/wordml/symex" xmlns:wpg="http://schemas.microsoft.com/office/word/2010/wordprocessingGroup" xmlns:wpi="http://schemas.microsoft.com/office/word/2010/wordprocessingInk" xmlns:wne="http://schemas.microsoft.com/office/word/2006/wordml" xmlns:wps="http://schemas.microsoft.com/office/word/2010/wordprocessingShape" mc:Ignorable="w14 w15 w16se wp14">
+<w:hdr xmlns:wpc="http://schemas.microsoft.com/office/word/2010/wordprocessingCanvas" xmlns:mc="http://schemas.openxmlformats.org/markup-compatibility/2006" xmlns:o="urn:schemas-microsoft-com:office:office" xmlns:r="http://schemas.openxmlformats.org/officeDocument/2006/relationships" xmlns:m="http://schemas.openxmlformats.org/officeDocument/2006/math" xmlns:v="urn:schemas-microsoft-com:vml" xmlns:wp14="http://schemas.microsoft.com/office/word/2010/wordprocessingDrawing" xmlns:wp="http://schemas.openxmlformats.org/drawingml/2006/wordprocessingDrawing" xmlns:w10="urn:schemas-microsoft-com:office:word" xmlns:w="http://schemas.openxmlformats.org/wordprocessingml/2006/main" xmlns:w14="http://schemas.microsoft.com/office/word/2010/wordml" xmlns:w15="http://schemas.microsoft.com/office/word/2012/wordml" xmlns:wpg="http://schemas.microsoft.com/office/word/2010/wordprocessingGroup" xmlns:wpi="http://schemas.microsoft.com/office/word/2010/wordprocessingInk" xmlns:wne="http://schemas.microsoft.com/office/word/2006/wordml" xmlns:wps="http://schemas.microsoft.com/office/word/2010/wordprocessingShape" mc:Ignorable="w14 w15 wp14">
   <w:p>
     <w:pPr>
       <w:spacing w:before="709"/>
@@ -16384,7 +16353,7 @@
 </file>
 
 <file path=word/header2.xml><?xml version="1.0" encoding="utf-8"?>
-<w:hdr xmlns:wpc="http://schemas.microsoft.com/office/word/2010/wordprocessingCanvas" xmlns:cx="http://schemas.microsoft.com/office/drawing/2014/chartex" xmlns:cx1="http://schemas.microsoft.com/office/drawing/2015/9/8/chartex" xmlns:cx2="http://schemas.microsoft.com/office/drawing/2015/10/21/chartex" xmlns:mc="http://schemas.openxmlformats.org/markup-compatibility/2006" xmlns:o="urn:schemas-microsoft-com:office:office" xmlns:r="http://schemas.openxmlformats.org/officeDocument/2006/relationships" xmlns:m="http://schemas.openxmlformats.org/officeDocument/2006/math" xmlns:v="urn:schemas-microsoft-com:vml" xmlns:wp14="http://schemas.microsoft.com/office/word/2010/wordprocessingDrawing" xmlns:wp="http://schemas.openxmlformats.org/drawingml/2006/wordprocessingDrawing" xmlns:w10="urn:schemas-microsoft-com:office:word" xmlns:w="http://schemas.openxmlformats.org/wordprocessingml/2006/main" xmlns:w14="http://schemas.microsoft.com/office/word/2010/wordml" xmlns:w15="http://schemas.microsoft.com/office/word/2012/wordml" xmlns:w16se="http://schemas.microsoft.com/office/word/2015/wordml/symex" xmlns:wpg="http://schemas.microsoft.com/office/word/2010/wordprocessingGroup" xmlns:wpi="http://schemas.microsoft.com/office/word/2010/wordprocessingInk" xmlns:wne="http://schemas.microsoft.com/office/word/2006/wordml" xmlns:wps="http://schemas.microsoft.com/office/word/2010/wordprocessingShape" mc:Ignorable="w14 w15 w16se wp14">
+<w:hdr xmlns:wpc="http://schemas.microsoft.com/office/word/2010/wordprocessingCanvas" xmlns:mc="http://schemas.openxmlformats.org/markup-compatibility/2006" xmlns:o="urn:schemas-microsoft-com:office:office" xmlns:r="http://schemas.openxmlformats.org/officeDocument/2006/relationships" xmlns:m="http://schemas.openxmlformats.org/officeDocument/2006/math" xmlns:v="urn:schemas-microsoft-com:vml" xmlns:wp14="http://schemas.microsoft.com/office/word/2010/wordprocessingDrawing" xmlns:wp="http://schemas.openxmlformats.org/drawingml/2006/wordprocessingDrawing" xmlns:w10="urn:schemas-microsoft-com:office:word" xmlns:w="http://schemas.openxmlformats.org/wordprocessingml/2006/main" xmlns:w14="http://schemas.microsoft.com/office/word/2010/wordml" xmlns:w15="http://schemas.microsoft.com/office/word/2012/wordml" xmlns:wpg="http://schemas.microsoft.com/office/word/2010/wordprocessingGroup" xmlns:wpi="http://schemas.microsoft.com/office/word/2010/wordprocessingInk" xmlns:wne="http://schemas.microsoft.com/office/word/2006/wordml" xmlns:wps="http://schemas.microsoft.com/office/word/2010/wordprocessingShape" mc:Ignorable="w14 w15 wp14">
   <w:p>
     <w:pPr>
       <w:spacing w:before="709"/>
@@ -16394,7 +16363,7 @@
 </file>
 
 <file path=word/numbering.xml><?xml version="1.0" encoding="utf-8"?>
-<w:numbering xmlns:wpc="http://schemas.microsoft.com/office/word/2010/wordprocessingCanvas" xmlns:cx="http://schemas.microsoft.com/office/drawing/2014/chartex" xmlns:cx1="http://schemas.microsoft.com/office/drawing/2015/9/8/chartex" xmlns:cx2="http://schemas.microsoft.com/office/drawing/2015/10/21/chartex" xmlns:mc="http://schemas.openxmlformats.org/markup-compatibility/2006" xmlns:o="urn:schemas-microsoft-com:office:office" xmlns:r="http://schemas.openxmlformats.org/officeDocument/2006/relationships" xmlns:m="http://schemas.openxmlformats.org/officeDocument/2006/math" xmlns:v="urn:schemas-microsoft-com:vml" xmlns:wp14="http://schemas.microsoft.com/office/word/2010/wordprocessingDrawing" xmlns:wp="http://schemas.openxmlformats.org/drawingml/2006/wordprocessingDrawing" xmlns:w10="urn:schemas-microsoft-com:office:word" xmlns:w="http://schemas.openxmlformats.org/wordprocessingml/2006/main" xmlns:w14="http://schemas.microsoft.com/office/word/2010/wordml" xmlns:w15="http://schemas.microsoft.com/office/word/2012/wordml" xmlns:w16se="http://schemas.microsoft.com/office/word/2015/wordml/symex" xmlns:wpg="http://schemas.microsoft.com/office/word/2010/wordprocessingGroup" xmlns:wpi="http://schemas.microsoft.com/office/word/2010/wordprocessingInk" xmlns:wne="http://schemas.microsoft.com/office/word/2006/wordml" xmlns:wps="http://schemas.microsoft.com/office/word/2010/wordprocessingShape" mc:Ignorable="w14 w15 w16se wp14">
+<w:numbering xmlns:wpc="http://schemas.microsoft.com/office/word/2010/wordprocessingCanvas" xmlns:mc="http://schemas.openxmlformats.org/markup-compatibility/2006" xmlns:o="urn:schemas-microsoft-com:office:office" xmlns:r="http://schemas.openxmlformats.org/officeDocument/2006/relationships" xmlns:m="http://schemas.openxmlformats.org/officeDocument/2006/math" xmlns:v="urn:schemas-microsoft-com:vml" xmlns:wp14="http://schemas.microsoft.com/office/word/2010/wordprocessingDrawing" xmlns:wp="http://schemas.openxmlformats.org/drawingml/2006/wordprocessingDrawing" xmlns:w10="urn:schemas-microsoft-com:office:word" xmlns:w="http://schemas.openxmlformats.org/wordprocessingml/2006/main" xmlns:w14="http://schemas.microsoft.com/office/word/2010/wordml" xmlns:w15="http://schemas.microsoft.com/office/word/2012/wordml" xmlns:wpg="http://schemas.microsoft.com/office/word/2010/wordprocessingGroup" xmlns:wpi="http://schemas.microsoft.com/office/word/2010/wordprocessingInk" xmlns:wne="http://schemas.microsoft.com/office/word/2006/wordml" xmlns:wps="http://schemas.microsoft.com/office/word/2010/wordprocessingShape" mc:Ignorable="w14 w15 wp14">
   <w:abstractNum w:abstractNumId="0" w15:restartNumberingAfterBreak="0">
     <w:nsid w:val="0733593D"/>
     <w:multiLevelType w:val="multilevel"/>
@@ -18318,7 +18287,7 @@
 </file>
 
 <file path=word/styles.xml><?xml version="1.0" encoding="utf-8"?>
-<w:styles xmlns:mc="http://schemas.openxmlformats.org/markup-compatibility/2006" xmlns:r="http://schemas.openxmlformats.org/officeDocument/2006/relationships" xmlns:w="http://schemas.openxmlformats.org/wordprocessingml/2006/main" xmlns:w14="http://schemas.microsoft.com/office/word/2010/wordml" xmlns:w15="http://schemas.microsoft.com/office/word/2012/wordml" xmlns:w16se="http://schemas.microsoft.com/office/word/2015/wordml/symex" mc:Ignorable="w14 w15 w16se">
+<w:styles xmlns:mc="http://schemas.openxmlformats.org/markup-compatibility/2006" xmlns:r="http://schemas.openxmlformats.org/officeDocument/2006/relationships" xmlns:w="http://schemas.openxmlformats.org/wordprocessingml/2006/main" xmlns:w14="http://schemas.microsoft.com/office/word/2010/wordml" xmlns:w15="http://schemas.microsoft.com/office/word/2012/wordml" mc:Ignorable="w14 w15">
   <w:docDefaults>
     <w:rPrDefault>
       <w:rPr>
@@ -18335,7 +18304,7 @@
       </w:pPr>
     </w:pPrDefault>
   </w:docDefaults>
-  <w:latentStyles w:defLockedState="0" w:defUIPriority="99" w:defSemiHidden="0" w:defUnhideWhenUsed="0" w:defQFormat="0" w:count="372">
+  <w:latentStyles w:defLockedState="0" w:defUIPriority="99" w:defSemiHidden="0" w:defUnhideWhenUsed="0" w:defQFormat="0" w:count="371">
     <w:lsdException w:name="Normal" w:uiPriority="0" w:qFormat="1"/>
     <w:lsdException w:name="heading 1" w:uiPriority="9" w:qFormat="1"/>
     <w:lsdException w:name="heading 2" w:semiHidden="1" w:uiPriority="9" w:unhideWhenUsed="1" w:qFormat="1"/>
@@ -18707,7 +18676,6 @@
     <w:lsdException w:name="List Table 5 Dark Accent 6" w:uiPriority="50"/>
     <w:lsdException w:name="List Table 6 Colorful Accent 6" w:uiPriority="51"/>
     <w:lsdException w:name="List Table 7 Colorful Accent 6" w:uiPriority="52"/>
-    <w:lsdException w:name="Mention" w:semiHidden="1" w:unhideWhenUsed="1"/>
   </w:latentStyles>
   <w:style w:type="paragraph" w:default="1" w:styleId="Standard">
     <w:name w:val="Normal"/>
@@ -18884,12 +18852,6 @@
     <w:tblPr>
       <w:tblStyleRowBandSize w:val="1"/>
       <w:tblStyleColBandSize w:val="1"/>
-      <w:tblCellMar>
-        <w:top w:w="0" w:type="dxa"/>
-        <w:left w:w="0" w:type="dxa"/>
-        <w:bottom w:w="0" w:type="dxa"/>
-        <w:right w:w="0" w:type="dxa"/>
-      </w:tblCellMar>
     </w:tblPr>
   </w:style>
   <w:style w:type="table" w:customStyle="1" w:styleId="a0">
@@ -18897,12 +18859,6 @@
     <w:tblPr>
       <w:tblStyleRowBandSize w:val="1"/>
       <w:tblStyleColBandSize w:val="1"/>
-      <w:tblCellMar>
-        <w:top w:w="0" w:type="dxa"/>
-        <w:left w:w="0" w:type="dxa"/>
-        <w:bottom w:w="0" w:type="dxa"/>
-        <w:right w:w="0" w:type="dxa"/>
-      </w:tblCellMar>
     </w:tblPr>
   </w:style>
   <w:style w:type="table" w:customStyle="1" w:styleId="a1">
@@ -18910,12 +18866,6 @@
     <w:tblPr>
       <w:tblStyleRowBandSize w:val="1"/>
       <w:tblStyleColBandSize w:val="1"/>
-      <w:tblCellMar>
-        <w:top w:w="0" w:type="dxa"/>
-        <w:left w:w="0" w:type="dxa"/>
-        <w:bottom w:w="0" w:type="dxa"/>
-        <w:right w:w="0" w:type="dxa"/>
-      </w:tblCellMar>
     </w:tblPr>
   </w:style>
   <w:style w:type="table" w:customStyle="1" w:styleId="a2">
@@ -18923,12 +18873,6 @@
     <w:tblPr>
       <w:tblStyleRowBandSize w:val="1"/>
       <w:tblStyleColBandSize w:val="1"/>
-      <w:tblCellMar>
-        <w:top w:w="0" w:type="dxa"/>
-        <w:left w:w="0" w:type="dxa"/>
-        <w:bottom w:w="0" w:type="dxa"/>
-        <w:right w:w="0" w:type="dxa"/>
-      </w:tblCellMar>
     </w:tblPr>
   </w:style>
   <w:style w:type="table" w:customStyle="1" w:styleId="a3">
@@ -18936,12 +18880,6 @@
     <w:tblPr>
       <w:tblStyleRowBandSize w:val="1"/>
       <w:tblStyleColBandSize w:val="1"/>
-      <w:tblCellMar>
-        <w:top w:w="0" w:type="dxa"/>
-        <w:left w:w="0" w:type="dxa"/>
-        <w:bottom w:w="0" w:type="dxa"/>
-        <w:right w:w="0" w:type="dxa"/>
-      </w:tblCellMar>
     </w:tblPr>
   </w:style>
   <w:style w:type="table" w:customStyle="1" w:styleId="a4">
@@ -18949,12 +18887,6 @@
     <w:tblPr>
       <w:tblStyleRowBandSize w:val="1"/>
       <w:tblStyleColBandSize w:val="1"/>
-      <w:tblCellMar>
-        <w:top w:w="0" w:type="dxa"/>
-        <w:left w:w="0" w:type="dxa"/>
-        <w:bottom w:w="0" w:type="dxa"/>
-        <w:right w:w="0" w:type="dxa"/>
-      </w:tblCellMar>
     </w:tblPr>
   </w:style>
   <w:style w:type="table" w:customStyle="1" w:styleId="a5">
@@ -18962,12 +18894,6 @@
     <w:tblPr>
       <w:tblStyleRowBandSize w:val="1"/>
       <w:tblStyleColBandSize w:val="1"/>
-      <w:tblCellMar>
-        <w:top w:w="0" w:type="dxa"/>
-        <w:left w:w="0" w:type="dxa"/>
-        <w:bottom w:w="0" w:type="dxa"/>
-        <w:right w:w="0" w:type="dxa"/>
-      </w:tblCellMar>
     </w:tblPr>
   </w:style>
   <w:style w:type="table" w:customStyle="1" w:styleId="a6">
@@ -18975,12 +18901,6 @@
     <w:tblPr>
       <w:tblStyleRowBandSize w:val="1"/>
       <w:tblStyleColBandSize w:val="1"/>
-      <w:tblCellMar>
-        <w:top w:w="0" w:type="dxa"/>
-        <w:left w:w="0" w:type="dxa"/>
-        <w:bottom w:w="0" w:type="dxa"/>
-        <w:right w:w="0" w:type="dxa"/>
-      </w:tblCellMar>
     </w:tblPr>
   </w:style>
   <w:style w:type="table" w:customStyle="1" w:styleId="a7">
@@ -18988,12 +18908,6 @@
     <w:tblPr>
       <w:tblStyleRowBandSize w:val="1"/>
       <w:tblStyleColBandSize w:val="1"/>
-      <w:tblCellMar>
-        <w:top w:w="0" w:type="dxa"/>
-        <w:left w:w="0" w:type="dxa"/>
-        <w:bottom w:w="0" w:type="dxa"/>
-        <w:right w:w="0" w:type="dxa"/>
-      </w:tblCellMar>
     </w:tblPr>
   </w:style>
   <w:style w:type="table" w:customStyle="1" w:styleId="a8">
@@ -19001,12 +18915,6 @@
     <w:tblPr>
       <w:tblStyleRowBandSize w:val="1"/>
       <w:tblStyleColBandSize w:val="1"/>
-      <w:tblCellMar>
-        <w:top w:w="0" w:type="dxa"/>
-        <w:left w:w="0" w:type="dxa"/>
-        <w:bottom w:w="0" w:type="dxa"/>
-        <w:right w:w="0" w:type="dxa"/>
-      </w:tblCellMar>
     </w:tblPr>
   </w:style>
   <w:style w:type="table" w:customStyle="1" w:styleId="a9">
@@ -19014,12 +18922,6 @@
     <w:tblPr>
       <w:tblStyleRowBandSize w:val="1"/>
       <w:tblStyleColBandSize w:val="1"/>
-      <w:tblCellMar>
-        <w:top w:w="0" w:type="dxa"/>
-        <w:left w:w="0" w:type="dxa"/>
-        <w:bottom w:w="0" w:type="dxa"/>
-        <w:right w:w="0" w:type="dxa"/>
-      </w:tblCellMar>
     </w:tblPr>
   </w:style>
   <w:style w:type="table" w:customStyle="1" w:styleId="aa">
@@ -19027,12 +18929,6 @@
     <w:tblPr>
       <w:tblStyleRowBandSize w:val="1"/>
       <w:tblStyleColBandSize w:val="1"/>
-      <w:tblCellMar>
-        <w:top w:w="0" w:type="dxa"/>
-        <w:left w:w="0" w:type="dxa"/>
-        <w:bottom w:w="0" w:type="dxa"/>
-        <w:right w:w="0" w:type="dxa"/>
-      </w:tblCellMar>
     </w:tblPr>
   </w:style>
   <w:style w:type="table" w:customStyle="1" w:styleId="ab">
@@ -19040,12 +18936,6 @@
     <w:tblPr>
       <w:tblStyleRowBandSize w:val="1"/>
       <w:tblStyleColBandSize w:val="1"/>
-      <w:tblCellMar>
-        <w:top w:w="0" w:type="dxa"/>
-        <w:left w:w="0" w:type="dxa"/>
-        <w:bottom w:w="0" w:type="dxa"/>
-        <w:right w:w="0" w:type="dxa"/>
-      </w:tblCellMar>
     </w:tblPr>
   </w:style>
   <w:style w:type="table" w:customStyle="1" w:styleId="ac">
@@ -19053,12 +18943,6 @@
     <w:tblPr>
       <w:tblStyleRowBandSize w:val="1"/>
       <w:tblStyleColBandSize w:val="1"/>
-      <w:tblCellMar>
-        <w:top w:w="0" w:type="dxa"/>
-        <w:left w:w="0" w:type="dxa"/>
-        <w:bottom w:w="0" w:type="dxa"/>
-        <w:right w:w="0" w:type="dxa"/>
-      </w:tblCellMar>
     </w:tblPr>
   </w:style>
   <w:style w:type="table" w:customStyle="1" w:styleId="ad">
@@ -19066,12 +18950,6 @@
     <w:tblPr>
       <w:tblStyleRowBandSize w:val="1"/>
       <w:tblStyleColBandSize w:val="1"/>
-      <w:tblCellMar>
-        <w:top w:w="0" w:type="dxa"/>
-        <w:left w:w="0" w:type="dxa"/>
-        <w:bottom w:w="0" w:type="dxa"/>
-        <w:right w:w="0" w:type="dxa"/>
-      </w:tblCellMar>
     </w:tblPr>
   </w:style>
   <w:style w:type="table" w:customStyle="1" w:styleId="ae">
@@ -19079,12 +18957,6 @@
     <w:tblPr>
       <w:tblStyleRowBandSize w:val="1"/>
       <w:tblStyleColBandSize w:val="1"/>
-      <w:tblCellMar>
-        <w:top w:w="0" w:type="dxa"/>
-        <w:left w:w="0" w:type="dxa"/>
-        <w:bottom w:w="0" w:type="dxa"/>
-        <w:right w:w="0" w:type="dxa"/>
-      </w:tblCellMar>
     </w:tblPr>
   </w:style>
   <w:style w:type="table" w:customStyle="1" w:styleId="af">
@@ -19092,12 +18964,6 @@
     <w:tblPr>
       <w:tblStyleRowBandSize w:val="1"/>
       <w:tblStyleColBandSize w:val="1"/>
-      <w:tblCellMar>
-        <w:top w:w="0" w:type="dxa"/>
-        <w:left w:w="0" w:type="dxa"/>
-        <w:bottom w:w="0" w:type="dxa"/>
-        <w:right w:w="0" w:type="dxa"/>
-      </w:tblCellMar>
     </w:tblPr>
   </w:style>
   <w:style w:type="table" w:customStyle="1" w:styleId="af0">
@@ -19105,12 +18971,6 @@
     <w:tblPr>
       <w:tblStyleRowBandSize w:val="1"/>
       <w:tblStyleColBandSize w:val="1"/>
-      <w:tblCellMar>
-        <w:top w:w="0" w:type="dxa"/>
-        <w:left w:w="0" w:type="dxa"/>
-        <w:bottom w:w="0" w:type="dxa"/>
-        <w:right w:w="0" w:type="dxa"/>
-      </w:tblCellMar>
     </w:tblPr>
   </w:style>
   <w:style w:type="table" w:customStyle="1" w:styleId="af1">
@@ -19118,12 +18978,6 @@
     <w:tblPr>
       <w:tblStyleRowBandSize w:val="1"/>
       <w:tblStyleColBandSize w:val="1"/>
-      <w:tblCellMar>
-        <w:top w:w="0" w:type="dxa"/>
-        <w:left w:w="0" w:type="dxa"/>
-        <w:bottom w:w="0" w:type="dxa"/>
-        <w:right w:w="0" w:type="dxa"/>
-      </w:tblCellMar>
     </w:tblPr>
   </w:style>
   <w:style w:type="table" w:customStyle="1" w:styleId="af2">
@@ -19131,12 +18985,6 @@
     <w:tblPr>
       <w:tblStyleRowBandSize w:val="1"/>
       <w:tblStyleColBandSize w:val="1"/>
-      <w:tblCellMar>
-        <w:top w:w="0" w:type="dxa"/>
-        <w:left w:w="0" w:type="dxa"/>
-        <w:bottom w:w="0" w:type="dxa"/>
-        <w:right w:w="0" w:type="dxa"/>
-      </w:tblCellMar>
     </w:tblPr>
   </w:style>
   <w:style w:type="table" w:customStyle="1" w:styleId="af3">
@@ -19144,12 +18992,6 @@
     <w:tblPr>
       <w:tblStyleRowBandSize w:val="1"/>
       <w:tblStyleColBandSize w:val="1"/>
-      <w:tblCellMar>
-        <w:top w:w="0" w:type="dxa"/>
-        <w:left w:w="0" w:type="dxa"/>
-        <w:bottom w:w="0" w:type="dxa"/>
-        <w:right w:w="0" w:type="dxa"/>
-      </w:tblCellMar>
     </w:tblPr>
   </w:style>
   <w:style w:type="table" w:customStyle="1" w:styleId="af4">
@@ -19157,12 +18999,6 @@
     <w:tblPr>
       <w:tblStyleRowBandSize w:val="1"/>
       <w:tblStyleColBandSize w:val="1"/>
-      <w:tblCellMar>
-        <w:top w:w="0" w:type="dxa"/>
-        <w:left w:w="0" w:type="dxa"/>
-        <w:bottom w:w="0" w:type="dxa"/>
-        <w:right w:w="0" w:type="dxa"/>
-      </w:tblCellMar>
     </w:tblPr>
   </w:style>
   <w:style w:type="table" w:customStyle="1" w:styleId="af5">
@@ -19170,12 +19006,6 @@
     <w:tblPr>
       <w:tblStyleRowBandSize w:val="1"/>
       <w:tblStyleColBandSize w:val="1"/>
-      <w:tblCellMar>
-        <w:top w:w="0" w:type="dxa"/>
-        <w:left w:w="0" w:type="dxa"/>
-        <w:bottom w:w="0" w:type="dxa"/>
-        <w:right w:w="0" w:type="dxa"/>
-      </w:tblCellMar>
     </w:tblPr>
   </w:style>
   <w:style w:type="table" w:customStyle="1" w:styleId="af6">
@@ -19183,12 +19013,6 @@
     <w:tblPr>
       <w:tblStyleRowBandSize w:val="1"/>
       <w:tblStyleColBandSize w:val="1"/>
-      <w:tblCellMar>
-        <w:top w:w="0" w:type="dxa"/>
-        <w:left w:w="0" w:type="dxa"/>
-        <w:bottom w:w="0" w:type="dxa"/>
-        <w:right w:w="0" w:type="dxa"/>
-      </w:tblCellMar>
     </w:tblPr>
   </w:style>
   <w:style w:type="table" w:customStyle="1" w:styleId="af7">
@@ -19196,12 +19020,6 @@
     <w:tblPr>
       <w:tblStyleRowBandSize w:val="1"/>
       <w:tblStyleColBandSize w:val="1"/>
-      <w:tblCellMar>
-        <w:top w:w="0" w:type="dxa"/>
-        <w:left w:w="0" w:type="dxa"/>
-        <w:bottom w:w="0" w:type="dxa"/>
-        <w:right w:w="0" w:type="dxa"/>
-      </w:tblCellMar>
     </w:tblPr>
   </w:style>
   <w:style w:type="table" w:customStyle="1" w:styleId="af8">
@@ -19209,12 +19027,6 @@
     <w:tblPr>
       <w:tblStyleRowBandSize w:val="1"/>
       <w:tblStyleColBandSize w:val="1"/>
-      <w:tblCellMar>
-        <w:top w:w="0" w:type="dxa"/>
-        <w:left w:w="0" w:type="dxa"/>
-        <w:bottom w:w="0" w:type="dxa"/>
-        <w:right w:w="0" w:type="dxa"/>
-      </w:tblCellMar>
     </w:tblPr>
   </w:style>
   <w:style w:type="table" w:customStyle="1" w:styleId="af9">
@@ -19222,12 +19034,6 @@
     <w:tblPr>
       <w:tblStyleRowBandSize w:val="1"/>
       <w:tblStyleColBandSize w:val="1"/>
-      <w:tblCellMar>
-        <w:top w:w="0" w:type="dxa"/>
-        <w:left w:w="0" w:type="dxa"/>
-        <w:bottom w:w="0" w:type="dxa"/>
-        <w:right w:w="0" w:type="dxa"/>
-      </w:tblCellMar>
     </w:tblPr>
   </w:style>
   <w:style w:type="table" w:customStyle="1" w:styleId="afa">
@@ -19235,12 +19041,6 @@
     <w:tblPr>
       <w:tblStyleRowBandSize w:val="1"/>
       <w:tblStyleColBandSize w:val="1"/>
-      <w:tblCellMar>
-        <w:top w:w="0" w:type="dxa"/>
-        <w:left w:w="0" w:type="dxa"/>
-        <w:bottom w:w="0" w:type="dxa"/>
-        <w:right w:w="0" w:type="dxa"/>
-      </w:tblCellMar>
     </w:tblPr>
   </w:style>
   <w:style w:type="table" w:customStyle="1" w:styleId="afb">
@@ -19248,12 +19048,6 @@
     <w:tblPr>
       <w:tblStyleRowBandSize w:val="1"/>
       <w:tblStyleColBandSize w:val="1"/>
-      <w:tblCellMar>
-        <w:top w:w="0" w:type="dxa"/>
-        <w:left w:w="0" w:type="dxa"/>
-        <w:bottom w:w="0" w:type="dxa"/>
-        <w:right w:w="0" w:type="dxa"/>
-      </w:tblCellMar>
     </w:tblPr>
   </w:style>
   <w:style w:type="table" w:customStyle="1" w:styleId="afc">
@@ -19261,12 +19055,6 @@
     <w:tblPr>
       <w:tblStyleRowBandSize w:val="1"/>
       <w:tblStyleColBandSize w:val="1"/>
-      <w:tblCellMar>
-        <w:top w:w="0" w:type="dxa"/>
-        <w:left w:w="0" w:type="dxa"/>
-        <w:bottom w:w="0" w:type="dxa"/>
-        <w:right w:w="0" w:type="dxa"/>
-      </w:tblCellMar>
     </w:tblPr>
   </w:style>
   <w:style w:type="table" w:customStyle="1" w:styleId="afd">
@@ -19274,12 +19062,6 @@
     <w:tblPr>
       <w:tblStyleRowBandSize w:val="1"/>
       <w:tblStyleColBandSize w:val="1"/>
-      <w:tblCellMar>
-        <w:top w:w="0" w:type="dxa"/>
-        <w:left w:w="0" w:type="dxa"/>
-        <w:bottom w:w="0" w:type="dxa"/>
-        <w:right w:w="0" w:type="dxa"/>
-      </w:tblCellMar>
     </w:tblPr>
   </w:style>
   <w:style w:type="table" w:customStyle="1" w:styleId="afe">
@@ -19287,12 +19069,6 @@
     <w:tblPr>
       <w:tblStyleRowBandSize w:val="1"/>
       <w:tblStyleColBandSize w:val="1"/>
-      <w:tblCellMar>
-        <w:top w:w="0" w:type="dxa"/>
-        <w:left w:w="0" w:type="dxa"/>
-        <w:bottom w:w="0" w:type="dxa"/>
-        <w:right w:w="0" w:type="dxa"/>
-      </w:tblCellMar>
     </w:tblPr>
   </w:style>
   <w:style w:type="table" w:customStyle="1" w:styleId="aff">
@@ -19315,9 +19091,7 @@
       <w:tblStyleColBandSize w:val="1"/>
       <w:tblCellMar>
         <w:top w:w="100" w:type="dxa"/>
-        <w:left w:w="0" w:type="dxa"/>
         <w:bottom w:w="100" w:type="dxa"/>
-        <w:right w:w="0" w:type="dxa"/>
       </w:tblCellMar>
     </w:tblPr>
   </w:style>
@@ -19328,9 +19102,7 @@
       <w:tblStyleColBandSize w:val="1"/>
       <w:tblCellMar>
         <w:top w:w="100" w:type="dxa"/>
-        <w:left w:w="0" w:type="dxa"/>
         <w:bottom w:w="100" w:type="dxa"/>
-        <w:right w:w="0" w:type="dxa"/>
       </w:tblCellMar>
     </w:tblPr>
   </w:style>
@@ -19341,9 +19113,7 @@
       <w:tblStyleColBandSize w:val="1"/>
       <w:tblCellMar>
         <w:top w:w="100" w:type="dxa"/>
-        <w:left w:w="0" w:type="dxa"/>
         <w:bottom w:w="100" w:type="dxa"/>
-        <w:right w:w="0" w:type="dxa"/>
       </w:tblCellMar>
     </w:tblPr>
   </w:style>
@@ -19354,9 +19124,7 @@
       <w:tblStyleColBandSize w:val="1"/>
       <w:tblCellMar>
         <w:top w:w="100" w:type="dxa"/>
-        <w:left w:w="0" w:type="dxa"/>
         <w:bottom w:w="100" w:type="dxa"/>
-        <w:right w:w="0" w:type="dxa"/>
       </w:tblCellMar>
     </w:tblPr>
   </w:style>
@@ -19367,9 +19135,7 @@
       <w:tblStyleColBandSize w:val="1"/>
       <w:tblCellMar>
         <w:top w:w="100" w:type="dxa"/>
-        <w:left w:w="0" w:type="dxa"/>
         <w:bottom w:w="100" w:type="dxa"/>
-        <w:right w:w="0" w:type="dxa"/>
       </w:tblCellMar>
     </w:tblPr>
   </w:style>
@@ -19380,9 +19146,7 @@
       <w:tblStyleColBandSize w:val="1"/>
       <w:tblCellMar>
         <w:top w:w="100" w:type="dxa"/>
-        <w:left w:w="0" w:type="dxa"/>
         <w:bottom w:w="100" w:type="dxa"/>
-        <w:right w:w="0" w:type="dxa"/>
       </w:tblCellMar>
     </w:tblPr>
   </w:style>
@@ -19393,9 +19157,7 @@
       <w:tblStyleColBandSize w:val="1"/>
       <w:tblCellMar>
         <w:top w:w="100" w:type="dxa"/>
-        <w:left w:w="0" w:type="dxa"/>
         <w:bottom w:w="100" w:type="dxa"/>
-        <w:right w:w="0" w:type="dxa"/>
       </w:tblCellMar>
     </w:tblPr>
   </w:style>
@@ -19406,9 +19168,7 @@
       <w:tblStyleColBandSize w:val="1"/>
       <w:tblCellMar>
         <w:top w:w="100" w:type="dxa"/>
-        <w:left w:w="0" w:type="dxa"/>
         <w:bottom w:w="100" w:type="dxa"/>
-        <w:right w:w="0" w:type="dxa"/>
       </w:tblCellMar>
     </w:tblPr>
   </w:style>
@@ -19419,9 +19179,7 @@
       <w:tblStyleColBandSize w:val="1"/>
       <w:tblCellMar>
         <w:top w:w="100" w:type="dxa"/>
-        <w:left w:w="0" w:type="dxa"/>
         <w:bottom w:w="100" w:type="dxa"/>
-        <w:right w:w="0" w:type="dxa"/>
       </w:tblCellMar>
     </w:tblPr>
   </w:style>
@@ -19430,12 +19188,6 @@
     <w:tblPr>
       <w:tblStyleRowBandSize w:val="1"/>
       <w:tblStyleColBandSize w:val="1"/>
-      <w:tblCellMar>
-        <w:top w:w="0" w:type="dxa"/>
-        <w:left w:w="0" w:type="dxa"/>
-        <w:bottom w:w="0" w:type="dxa"/>
-        <w:right w:w="0" w:type="dxa"/>
-      </w:tblCellMar>
     </w:tblPr>
   </w:style>
 </w:styles>

</xml_diff>